<commit_message>
Add opportunity to download Ukraine type of BussinesTrip doc
</commit_message>
<xml_diff>
--- a/Statement/documents/statement_foreign.docx
+++ b/Statement/documents/statement_foreign.docx
@@ -154,9 +154,34 @@
           <w:rFonts w:ascii="Times New Roman" w:hAnsi="Times New Roman" w:cs="Times New Roman"/>
           <w:sz w:val="28"/>
           <w:szCs w:val="28"/>
+        </w:rPr>
+      </w:pPr>
+      <w:r>
+        <w:rPr>
+          <w:rFonts w:ascii="Times New Roman" w:hAnsi="Times New Roman" w:cs="Times New Roman"/>
+          <w:sz w:val="28"/>
+          <w:szCs w:val="28"/>
+        </w:rPr>
+        <w:t>{</w:t>
+      </w:r>
+      <w:r>
+        <w:rPr>
+          <w:rFonts w:ascii="Times New Roman" w:hAnsi="Times New Roman" w:cs="Times New Roman"/>
+          <w:sz w:val="28"/>
+          <w:szCs w:val="28"/>
           <w:lang w:val="en-US"/>
         </w:rPr>
-      </w:pPr>
+        <w:t>Name</w:t>
+      </w:r>
+      <w:r>
+        <w:rPr>
+          <w:rFonts w:ascii="Times New Roman" w:hAnsi="Times New Roman" w:cs="Times New Roman"/>
+          <w:sz w:val="28"/>
+          <w:szCs w:val="28"/>
+        </w:rPr>
+        <w:t>} {</w:t>
+      </w:r>
+      <w:proofErr w:type="spellStart"/>
       <w:r>
         <w:rPr>
           <w:rFonts w:ascii="Times New Roman" w:hAnsi="Times New Roman" w:cs="Times New Roman"/>
@@ -164,9 +189,17 @@
           <w:szCs w:val="28"/>
           <w:lang w:val="en-US"/>
         </w:rPr>
-        <w:t>{Name} {</w:t>
-      </w:r>
-      <w:proofErr w:type="spellStart"/>
+        <w:t>LastName</w:t>
+      </w:r>
+      <w:proofErr w:type="spellEnd"/>
+      <w:r>
+        <w:rPr>
+          <w:rFonts w:ascii="Times New Roman" w:hAnsi="Times New Roman" w:cs="Times New Roman"/>
+          <w:sz w:val="28"/>
+          <w:szCs w:val="28"/>
+        </w:rPr>
+        <w:t>} {</w:t>
+      </w:r>
       <w:r>
         <w:rPr>
           <w:rFonts w:ascii="Times New Roman" w:hAnsi="Times New Roman" w:cs="Times New Roman"/>
@@ -174,17 +207,15 @@
           <w:szCs w:val="28"/>
           <w:lang w:val="en-US"/>
         </w:rPr>
-        <w:t>LastName</w:t>
-      </w:r>
-      <w:proofErr w:type="spellEnd"/>
-      <w:r>
-        <w:rPr>
-          <w:rFonts w:ascii="Times New Roman" w:hAnsi="Times New Roman" w:cs="Times New Roman"/>
-          <w:sz w:val="28"/>
-          <w:szCs w:val="28"/>
-          <w:lang w:val="en-US"/>
-        </w:rPr>
-        <w:t>} {Surname}</w:t>
+        <w:t>Surname</w:t>
+      </w:r>
+      <w:r>
+        <w:rPr>
+          <w:rFonts w:ascii="Times New Roman" w:hAnsi="Times New Roman" w:cs="Times New Roman"/>
+          <w:sz w:val="28"/>
+          <w:szCs w:val="28"/>
+        </w:rPr>
+        <w:t>}</w:t>
       </w:r>
     </w:p>
     <w:p>
@@ -267,12 +298,117 @@
           <w:szCs w:val="28"/>
           <w:u w:val="single"/>
         </w:rPr>
-        <w:t>зі збереженням середньої зарплати за основним місце праці</w:t>
-      </w:r>
-      <w:r>
-        <w:rPr>
-          <w:sz w:val="28"/>
-          <w:szCs w:val="28"/>
+        <w:t>{TypeOfSalaryRetention}</w:t>
+      </w:r>
+      <w:r>
+        <w:rPr>
+          <w:sz w:val="28"/>
+          <w:szCs w:val="28"/>
+        </w:rPr>
+        <w:t xml:space="preserve">у </w:t>
+      </w:r>
+      <w:r>
+        <w:rPr>
+          <w:sz w:val="28"/>
+          <w:szCs w:val="28"/>
+          <w:u w:val="single"/>
+        </w:rPr>
+        <w:t>{</w:t>
+      </w:r>
+      <w:r>
+        <w:rPr>
+          <w:sz w:val="28"/>
+          <w:szCs w:val="28"/>
+          <w:u w:val="single"/>
+          <w:lang w:val="en-US"/>
+        </w:rPr>
+        <w:t>Place</w:t>
+      </w:r>
+      <w:r>
+        <w:rPr>
+          <w:sz w:val="28"/>
+          <w:szCs w:val="28"/>
+          <w:u w:val="single"/>
+        </w:rPr>
+        <w:t>}</w:t>
+      </w:r>
+      <w:r>
+        <w:rPr>
+          <w:color w:val="000000"/>
+          <w:sz w:val="28"/>
+          <w:szCs w:val="28"/>
+          <w:u w:val="single"/>
+          <w:shd w:val="clear" w:color="auto" w:fill="FFFFFF"/>
+        </w:rPr>
+        <w:t xml:space="preserve">, </w:t>
+      </w:r>
+      <w:r>
+        <w:rPr>
+          <w:sz w:val="28"/>
+          <w:szCs w:val="28"/>
+          <w:u w:val="single"/>
+        </w:rPr>
+        <w:t>{</w:t>
+      </w:r>
+      <w:r>
+        <w:rPr>
+          <w:sz w:val="28"/>
+          <w:szCs w:val="28"/>
+          <w:u w:val="single"/>
+          <w:lang w:val="en-US"/>
+        </w:rPr>
+        <w:t>Country</w:t>
+      </w:r>
+      <w:r>
+        <w:rPr>
+          <w:sz w:val="28"/>
+          <w:szCs w:val="28"/>
+          <w:u w:val="single"/>
+        </w:rPr>
+        <w:t>}</w:t>
+      </w:r>
+      <w:r>
+        <w:rPr>
+          <w:color w:val="000000"/>
+          <w:sz w:val="28"/>
+          <w:szCs w:val="28"/>
+          <w:u w:val="single"/>
+          <w:shd w:val="clear" w:color="auto" w:fill="FFFFFF"/>
+        </w:rPr>
+        <w:t xml:space="preserve">, м. </w:t>
+      </w:r>
+      <w:r>
+        <w:rPr>
+          <w:sz w:val="28"/>
+          <w:szCs w:val="28"/>
+          <w:u w:val="single"/>
+        </w:rPr>
+        <w:t>{</w:t>
+      </w:r>
+      <w:r>
+        <w:rPr>
+          <w:sz w:val="28"/>
+          <w:szCs w:val="28"/>
+          <w:u w:val="single"/>
+          <w:lang w:val="en-US"/>
+        </w:rPr>
+        <w:t>City</w:t>
+      </w:r>
+      <w:r>
+        <w:rPr>
+          <w:sz w:val="28"/>
+          <w:szCs w:val="28"/>
+          <w:u w:val="single"/>
+        </w:rPr>
+        <w:t>}</w:t>
+      </w:r>
+      <w:r>
+        <w:rPr>
+          <w:color w:val="000000"/>
+          <w:sz w:val="28"/>
+          <w:szCs w:val="28"/>
+          <w:u w:val="single"/>
+          <w:shd w:val="clear" w:color="auto" w:fill="FFFFFF"/>
         </w:rPr>
         <w:t xml:space="preserve"> </w:t>
       </w:r>
@@ -281,7 +417,15 @@
           <w:sz w:val="28"/>
           <w:szCs w:val="28"/>
         </w:rPr>
-        <w:t xml:space="preserve">у </w:t>
+        <w:t>з метою</w:t>
+      </w:r>
+      <w:r>
+        <w:rPr>
+          <w:sz w:val="28"/>
+          <w:szCs w:val="28"/>
+          <w:u w:val="single"/>
+        </w:rPr>
+        <w:t xml:space="preserve"> </w:t>
       </w:r>
       <w:r>
         <w:rPr>
@@ -299,7 +443,7 @@
           <w:u w:val="single"/>
           <w:lang w:val="en-US"/>
         </w:rPr>
-        <w:t>Place</w:t>
+        <w:t>Purpose</w:t>
       </w:r>
       <w:r>
         <w:rPr>
@@ -309,114 +453,6 @@
           <w:lang w:val="ru-RU"/>
         </w:rPr>
         <w:t>}</w:t>
-      </w:r>
-      <w:r>
-        <w:rPr>
-          <w:color w:val="000000"/>
-          <w:sz w:val="28"/>
-          <w:szCs w:val="28"/>
-          <w:u w:val="single"/>
-          <w:shd w:val="clear" w:color="auto" w:fill="FFFFFF"/>
-        </w:rPr>
-        <w:t xml:space="preserve">, </w:t>
-      </w:r>
-      <w:r>
-        <w:rPr>
-          <w:sz w:val="28"/>
-          <w:szCs w:val="28"/>
-          <w:u w:val="single"/>
-          <w:lang w:val="ru-RU"/>
-        </w:rPr>
-        <w:t>{</w:t>
-      </w:r>
-      <w:r>
-        <w:rPr>
-          <w:sz w:val="28"/>
-          <w:szCs w:val="28"/>
-          <w:u w:val="single"/>
-          <w:lang w:val="en-US"/>
-        </w:rPr>
-        <w:t>Country</w:t>
-      </w:r>
-      <w:r>
-        <w:rPr>
-          <w:sz w:val="28"/>
-          <w:szCs w:val="28"/>
-          <w:u w:val="single"/>
-          <w:lang w:val="ru-RU"/>
-        </w:rPr>
-        <w:t>}</w:t>
-      </w:r>
-      <w:r>
-        <w:rPr>
-          <w:color w:val="000000"/>
-          <w:sz w:val="28"/>
-          <w:szCs w:val="28"/>
-          <w:u w:val="single"/>
-          <w:shd w:val="clear" w:color="auto" w:fill="FFFFFF"/>
-        </w:rPr>
-        <w:t xml:space="preserve">, м. </w:t>
-      </w:r>
-      <w:r>
-        <w:rPr>
-          <w:sz w:val="28"/>
-          <w:szCs w:val="28"/>
-          <w:u w:val="single"/>
-          <w:lang w:val="ru-RU"/>
-        </w:rPr>
-        <w:t>{</w:t>
-      </w:r>
-      <w:r>
-        <w:rPr>
-          <w:sz w:val="28"/>
-          <w:szCs w:val="28"/>
-          <w:u w:val="single"/>
-          <w:lang w:val="en-US"/>
-        </w:rPr>
-        <w:t>City</w:t>
-      </w:r>
-      <w:r>
-        <w:rPr>
-          <w:sz w:val="28"/>
-          <w:szCs w:val="28"/>
-          <w:u w:val="single"/>
-          <w:lang w:val="ru-RU"/>
-        </w:rPr>
-        <w:t>}</w:t>
-      </w:r>
-      <w:r>
-        <w:rPr>
-          <w:color w:val="000000"/>
-          <w:sz w:val="28"/>
-          <w:szCs w:val="28"/>
-          <w:u w:val="single"/>
-          <w:shd w:val="clear" w:color="auto" w:fill="FFFFFF"/>
-        </w:rPr>
-        <w:t xml:space="preserve"> </w:t>
-      </w:r>
-      <w:r>
-        <w:rPr>
-          <w:sz w:val="28"/>
-          <w:szCs w:val="28"/>
-        </w:rPr>
-        <w:t>з метою</w:t>
-      </w:r>
-      <w:r>
-        <w:rPr>
-          <w:sz w:val="28"/>
-          <w:szCs w:val="28"/>
-          <w:u w:val="single"/>
-        </w:rPr>
-        <w:t xml:space="preserve"> </w:t>
-      </w:r>
-      <w:r>
-        <w:rPr>
-          <w:sz w:val="28"/>
-          <w:szCs w:val="28"/>
-          <w:u w:val="single"/>
-          <w:lang w:val="en-US"/>
-        </w:rPr>
-        <w:t>{Purpose}</w:t>
       </w:r>
       <w:r>
         <w:rPr>
@@ -508,8 +544,29 @@
           <w:sz w:val="28"/>
           <w:szCs w:val="28"/>
           <w:u w:val="single"/>
-        </w:rPr>
-        <w:t>Витрати на проїзд, добові за власний кошт/ за рахунок приймаючої сторони</w:t>
+          <w:lang w:val="en-US"/>
+        </w:rPr>
+        <w:t>{</w:t>
+      </w:r>
+      <w:bookmarkStart w:id="0" w:name="_GoBack"/>
+      <w:r>
+        <w:rPr>
+          <w:sz w:val="28"/>
+          <w:szCs w:val="28"/>
+          <w:u w:val="single"/>
+          <w:lang w:val="en-US"/>
+        </w:rPr>
+        <w:t>PaymentOfTravelExpensesOption</w:t>
+      </w:r>
+      <w:bookmarkEnd w:id="0"/>
+      <w:r>
+        <w:rPr>
+          <w:sz w:val="28"/>
+          <w:szCs w:val="28"/>
+          <w:u w:val="single"/>
+          <w:lang w:val="en-US"/>
+        </w:rPr>
+        <w:t>}</w:t>
       </w:r>
       <w:r>
         <w:rPr>
@@ -663,9 +720,23 @@
       <w:r>
         <w:rPr>
           <w:u w:val="single"/>
+          <w:lang w:val="ru-RU"/>
+        </w:rPr>
+        <w:t>{</w:t>
+      </w:r>
+      <w:r>
+        <w:rPr>
+          <w:u w:val="single"/>
           <w:lang w:val="en-US"/>
         </w:rPr>
-        <w:t>{Basis}</w:t>
+        <w:t>Basis</w:t>
+      </w:r>
+      <w:r>
+        <w:rPr>
+          <w:u w:val="single"/>
+          <w:lang w:val="ru-RU"/>
+        </w:rPr>
+        <w:t>}</w:t>
       </w:r>
       <w:r>
         <w:rPr>
@@ -673,8 +744,6 @@
         </w:rPr>
         <w:t>.</w:t>
       </w:r>
-      <w:bookmarkStart w:id="0" w:name="_GoBack"/>
-      <w:bookmarkEnd w:id="0"/>
     </w:p>
     <w:p>
       <w:pPr>

</xml_diff>